<commit_message>
Eliminate riga dalla tabella dei risultati
</commit_message>
<xml_diff>
--- a/Documentazione Protocollo eGLU/Task eseguiti/Tabella dei risultati.docx
+++ b/Documentazione Protocollo eGLU/Task eseguiti/Tabella dei risultati.docx
@@ -1688,1018 +1688,6 @@
               </w:rPr>
               <w:t>%</w:t>
             </w:r>
-          </w:p>
-        </w:tc>
-        <w:tc>
-          <w:tcPr>
-            <w:tcW w:w="2262" w:type="dxa"/>
-            <w:tcBorders>
-              <w:top w:val="single" w:sz="4" w:space="0" w:color="FFFFFF"/>
-              <w:left w:val="single" w:sz="4" w:space="0" w:color="FFFFFF"/>
-              <w:bottom w:val="single" w:sz="4" w:space="0" w:color="FFFFFF"/>
-              <w:right w:val="single" w:sz="4" w:space="0" w:color="FFFFFF"/>
-            </w:tcBorders>
-            <w:tcMar>
-              <w:top w:w="100" w:type="dxa"/>
-              <w:left w:w="100" w:type="dxa"/>
-              <w:bottom w:w="100" w:type="dxa"/>
-              <w:right w:w="100" w:type="dxa"/>
-            </w:tcMar>
-          </w:tcPr>
-          <w:p>
-            <w:pPr>
-              <w:widowControl w:val="0"/>
-              <w:pBdr>
-                <w:top w:val="nil"/>
-                <w:left w:val="nil"/>
-                <w:bottom w:val="nil"/>
-                <w:right w:val="nil"/>
-                <w:between w:val="nil"/>
-              </w:pBdr>
-              <w:spacing w:line="240" w:lineRule="auto"/>
-              <w:jc w:val="center"/>
-              <w:rPr>
-                <w:rFonts w:ascii="Titillium Web" w:eastAsia="Titillium Web" w:hAnsi="Titillium Web" w:cs="Titillium Web"/>
-                <w:color w:val="666666"/>
-                <w:sz w:val="18"/>
-                <w:szCs w:val="18"/>
-              </w:rPr>
-            </w:pPr>
-          </w:p>
-        </w:tc>
-      </w:tr>
-      <w:tr>
-        <w:trPr>
-          <w:trHeight w:val="500"/>
-        </w:trPr>
-        <w:tc>
-          <w:tcPr>
-            <w:tcW w:w="1514" w:type="dxa"/>
-            <w:shd w:val="clear" w:color="auto" w:fill="auto"/>
-            <w:tcMar>
-              <w:top w:w="100" w:type="dxa"/>
-              <w:left w:w="100" w:type="dxa"/>
-              <w:bottom w:w="100" w:type="dxa"/>
-              <w:right w:w="100" w:type="dxa"/>
-            </w:tcMar>
-          </w:tcPr>
-          <w:p>
-            <w:pPr>
-              <w:widowControl w:val="0"/>
-              <w:pBdr>
-                <w:top w:val="nil"/>
-                <w:left w:val="nil"/>
-                <w:bottom w:val="nil"/>
-                <w:right w:val="nil"/>
-                <w:between w:val="nil"/>
-              </w:pBdr>
-              <w:spacing w:line="240" w:lineRule="auto"/>
-              <w:jc w:val="center"/>
-              <w:rPr>
-                <w:rFonts w:ascii="Titillium Web" w:eastAsia="Titillium Web" w:hAnsi="Titillium Web" w:cs="Titillium Web"/>
-                <w:color w:val="666666"/>
-                <w:sz w:val="18"/>
-                <w:szCs w:val="18"/>
-              </w:rPr>
-            </w:pPr>
-          </w:p>
-          <w:p>
-            <w:pPr>
-              <w:widowControl w:val="0"/>
-              <w:pBdr>
-                <w:top w:val="nil"/>
-                <w:left w:val="nil"/>
-                <w:bottom w:val="nil"/>
-                <w:right w:val="nil"/>
-                <w:between w:val="nil"/>
-              </w:pBdr>
-              <w:spacing w:line="240" w:lineRule="auto"/>
-              <w:jc w:val="center"/>
-              <w:rPr>
-                <w:rFonts w:ascii="Titillium Web" w:eastAsia="Titillium Web" w:hAnsi="Titillium Web" w:cs="Titillium Web"/>
-                <w:color w:val="666666"/>
-                <w:sz w:val="18"/>
-                <w:szCs w:val="18"/>
-              </w:rPr>
-            </w:pPr>
-          </w:p>
-        </w:tc>
-        <w:tc>
-          <w:tcPr>
-            <w:tcW w:w="830" w:type="dxa"/>
-            <w:shd w:val="clear" w:color="auto" w:fill="auto"/>
-            <w:tcMar>
-              <w:top w:w="100" w:type="dxa"/>
-              <w:left w:w="100" w:type="dxa"/>
-              <w:bottom w:w="100" w:type="dxa"/>
-              <w:right w:w="100" w:type="dxa"/>
-            </w:tcMar>
-          </w:tcPr>
-          <w:p>
-            <w:pPr>
-              <w:widowControl w:val="0"/>
-              <w:pBdr>
-                <w:top w:val="nil"/>
-                <w:left w:val="nil"/>
-                <w:bottom w:val="nil"/>
-                <w:right w:val="nil"/>
-                <w:between w:val="nil"/>
-              </w:pBdr>
-              <w:spacing w:line="240" w:lineRule="auto"/>
-              <w:jc w:val="center"/>
-              <w:rPr>
-                <w:rFonts w:ascii="Titillium Web" w:eastAsia="Titillium Web" w:hAnsi="Titillium Web" w:cs="Titillium Web"/>
-                <w:color w:val="666666"/>
-                <w:sz w:val="18"/>
-                <w:szCs w:val="18"/>
-              </w:rPr>
-            </w:pPr>
-          </w:p>
-        </w:tc>
-        <w:tc>
-          <w:tcPr>
-            <w:tcW w:w="830" w:type="dxa"/>
-            <w:tcMar>
-              <w:top w:w="100" w:type="dxa"/>
-              <w:left w:w="100" w:type="dxa"/>
-              <w:bottom w:w="100" w:type="dxa"/>
-              <w:right w:w="100" w:type="dxa"/>
-            </w:tcMar>
-          </w:tcPr>
-          <w:p>
-            <w:pPr>
-              <w:widowControl w:val="0"/>
-              <w:spacing w:line="240" w:lineRule="auto"/>
-              <w:rPr>
-                <w:rFonts w:ascii="Titillium Web" w:eastAsia="Titillium Web" w:hAnsi="Titillium Web" w:cs="Titillium Web"/>
-                <w:color w:val="666666"/>
-                <w:sz w:val="18"/>
-                <w:szCs w:val="18"/>
-              </w:rPr>
-            </w:pPr>
-          </w:p>
-        </w:tc>
-        <w:tc>
-          <w:tcPr>
-            <w:tcW w:w="830" w:type="dxa"/>
-            <w:tcMar>
-              <w:top w:w="100" w:type="dxa"/>
-              <w:left w:w="100" w:type="dxa"/>
-              <w:bottom w:w="100" w:type="dxa"/>
-              <w:right w:w="100" w:type="dxa"/>
-            </w:tcMar>
-          </w:tcPr>
-          <w:p>
-            <w:pPr>
-              <w:widowControl w:val="0"/>
-              <w:spacing w:line="240" w:lineRule="auto"/>
-              <w:rPr>
-                <w:rFonts w:ascii="Titillium Web" w:eastAsia="Titillium Web" w:hAnsi="Titillium Web" w:cs="Titillium Web"/>
-                <w:color w:val="666666"/>
-                <w:sz w:val="18"/>
-                <w:szCs w:val="18"/>
-              </w:rPr>
-            </w:pPr>
-          </w:p>
-        </w:tc>
-        <w:tc>
-          <w:tcPr>
-            <w:tcW w:w="862" w:type="dxa"/>
-            <w:tcMar>
-              <w:top w:w="100" w:type="dxa"/>
-              <w:left w:w="100" w:type="dxa"/>
-              <w:bottom w:w="100" w:type="dxa"/>
-              <w:right w:w="100" w:type="dxa"/>
-            </w:tcMar>
-          </w:tcPr>
-          <w:p>
-            <w:pPr>
-              <w:widowControl w:val="0"/>
-              <w:spacing w:line="240" w:lineRule="auto"/>
-              <w:rPr>
-                <w:rFonts w:ascii="Titillium Web" w:eastAsia="Titillium Web" w:hAnsi="Titillium Web" w:cs="Titillium Web"/>
-                <w:color w:val="666666"/>
-                <w:sz w:val="18"/>
-                <w:szCs w:val="18"/>
-              </w:rPr>
-            </w:pPr>
-          </w:p>
-        </w:tc>
-        <w:tc>
-          <w:tcPr>
-            <w:tcW w:w="814" w:type="dxa"/>
-            <w:tcMar>
-              <w:top w:w="100" w:type="dxa"/>
-              <w:left w:w="100" w:type="dxa"/>
-              <w:bottom w:w="100" w:type="dxa"/>
-              <w:right w:w="100" w:type="dxa"/>
-            </w:tcMar>
-          </w:tcPr>
-          <w:p>
-            <w:pPr>
-              <w:widowControl w:val="0"/>
-              <w:spacing w:line="240" w:lineRule="auto"/>
-              <w:rPr>
-                <w:rFonts w:ascii="Titillium Web" w:eastAsia="Titillium Web" w:hAnsi="Titillium Web" w:cs="Titillium Web"/>
-                <w:color w:val="666666"/>
-                <w:sz w:val="18"/>
-                <w:szCs w:val="18"/>
-              </w:rPr>
-            </w:pPr>
-          </w:p>
-        </w:tc>
-        <w:tc>
-          <w:tcPr>
-            <w:tcW w:w="2279" w:type="dxa"/>
-            <w:tcBorders>
-              <w:right w:val="single" w:sz="4" w:space="0" w:color="FFFFFF"/>
-            </w:tcBorders>
-            <w:shd w:val="clear" w:color="auto" w:fill="F3F3F3"/>
-            <w:tcMar>
-              <w:top w:w="100" w:type="dxa"/>
-              <w:left w:w="100" w:type="dxa"/>
-              <w:bottom w:w="100" w:type="dxa"/>
-              <w:right w:w="100" w:type="dxa"/>
-            </w:tcMar>
-          </w:tcPr>
-          <w:p>
-            <w:pPr>
-              <w:widowControl w:val="0"/>
-              <w:pBdr>
-                <w:top w:val="nil"/>
-                <w:left w:val="nil"/>
-                <w:bottom w:val="nil"/>
-                <w:right w:val="nil"/>
-                <w:between w:val="nil"/>
-              </w:pBdr>
-              <w:spacing w:line="240" w:lineRule="auto"/>
-              <w:jc w:val="center"/>
-              <w:rPr>
-                <w:rFonts w:ascii="Titillium Web" w:eastAsia="Titillium Web" w:hAnsi="Titillium Web" w:cs="Titillium Web"/>
-                <w:color w:val="666666"/>
-                <w:sz w:val="18"/>
-                <w:szCs w:val="18"/>
-              </w:rPr>
-            </w:pPr>
-          </w:p>
-        </w:tc>
-        <w:tc>
-          <w:tcPr>
-            <w:tcW w:w="2262" w:type="dxa"/>
-            <w:tcBorders>
-              <w:top w:val="single" w:sz="4" w:space="0" w:color="FFFFFF"/>
-              <w:left w:val="single" w:sz="4" w:space="0" w:color="FFFFFF"/>
-              <w:bottom w:val="single" w:sz="4" w:space="0" w:color="FFFFFF"/>
-              <w:right w:val="single" w:sz="4" w:space="0" w:color="FFFFFF"/>
-            </w:tcBorders>
-            <w:tcMar>
-              <w:top w:w="100" w:type="dxa"/>
-              <w:left w:w="100" w:type="dxa"/>
-              <w:bottom w:w="100" w:type="dxa"/>
-              <w:right w:w="100" w:type="dxa"/>
-            </w:tcMar>
-          </w:tcPr>
-          <w:p>
-            <w:pPr>
-              <w:widowControl w:val="0"/>
-              <w:pBdr>
-                <w:top w:val="nil"/>
-                <w:left w:val="nil"/>
-                <w:bottom w:val="nil"/>
-                <w:right w:val="nil"/>
-                <w:between w:val="nil"/>
-              </w:pBdr>
-              <w:spacing w:line="240" w:lineRule="auto"/>
-              <w:jc w:val="center"/>
-              <w:rPr>
-                <w:rFonts w:ascii="Titillium Web" w:eastAsia="Titillium Web" w:hAnsi="Titillium Web" w:cs="Titillium Web"/>
-                <w:color w:val="666666"/>
-                <w:sz w:val="18"/>
-                <w:szCs w:val="18"/>
-              </w:rPr>
-            </w:pPr>
-          </w:p>
-        </w:tc>
-      </w:tr>
-      <w:tr>
-        <w:trPr>
-          <w:trHeight w:val="489"/>
-        </w:trPr>
-        <w:tc>
-          <w:tcPr>
-            <w:tcW w:w="1514" w:type="dxa"/>
-            <w:shd w:val="clear" w:color="auto" w:fill="auto"/>
-            <w:tcMar>
-              <w:top w:w="100" w:type="dxa"/>
-              <w:left w:w="100" w:type="dxa"/>
-              <w:bottom w:w="100" w:type="dxa"/>
-              <w:right w:w="100" w:type="dxa"/>
-            </w:tcMar>
-          </w:tcPr>
-          <w:p>
-            <w:pPr>
-              <w:widowControl w:val="0"/>
-              <w:pBdr>
-                <w:top w:val="nil"/>
-                <w:left w:val="nil"/>
-                <w:bottom w:val="nil"/>
-                <w:right w:val="nil"/>
-                <w:between w:val="nil"/>
-              </w:pBdr>
-              <w:spacing w:line="240" w:lineRule="auto"/>
-              <w:jc w:val="center"/>
-              <w:rPr>
-                <w:rFonts w:ascii="Titillium Web" w:eastAsia="Titillium Web" w:hAnsi="Titillium Web" w:cs="Titillium Web"/>
-                <w:color w:val="666666"/>
-                <w:sz w:val="18"/>
-                <w:szCs w:val="18"/>
-              </w:rPr>
-            </w:pPr>
-          </w:p>
-          <w:p>
-            <w:pPr>
-              <w:widowControl w:val="0"/>
-              <w:pBdr>
-                <w:top w:val="nil"/>
-                <w:left w:val="nil"/>
-                <w:bottom w:val="nil"/>
-                <w:right w:val="nil"/>
-                <w:between w:val="nil"/>
-              </w:pBdr>
-              <w:spacing w:line="240" w:lineRule="auto"/>
-              <w:jc w:val="center"/>
-              <w:rPr>
-                <w:rFonts w:ascii="Titillium Web" w:eastAsia="Titillium Web" w:hAnsi="Titillium Web" w:cs="Titillium Web"/>
-                <w:color w:val="666666"/>
-                <w:sz w:val="18"/>
-                <w:szCs w:val="18"/>
-              </w:rPr>
-            </w:pPr>
-          </w:p>
-        </w:tc>
-        <w:tc>
-          <w:tcPr>
-            <w:tcW w:w="830" w:type="dxa"/>
-            <w:shd w:val="clear" w:color="auto" w:fill="auto"/>
-            <w:tcMar>
-              <w:top w:w="100" w:type="dxa"/>
-              <w:left w:w="100" w:type="dxa"/>
-              <w:bottom w:w="100" w:type="dxa"/>
-              <w:right w:w="100" w:type="dxa"/>
-            </w:tcMar>
-          </w:tcPr>
-          <w:p>
-            <w:pPr>
-              <w:widowControl w:val="0"/>
-              <w:pBdr>
-                <w:top w:val="nil"/>
-                <w:left w:val="nil"/>
-                <w:bottom w:val="nil"/>
-                <w:right w:val="nil"/>
-                <w:between w:val="nil"/>
-              </w:pBdr>
-              <w:spacing w:line="240" w:lineRule="auto"/>
-              <w:jc w:val="center"/>
-              <w:rPr>
-                <w:rFonts w:ascii="Titillium Web" w:eastAsia="Titillium Web" w:hAnsi="Titillium Web" w:cs="Titillium Web"/>
-                <w:color w:val="666666"/>
-                <w:sz w:val="18"/>
-                <w:szCs w:val="18"/>
-              </w:rPr>
-            </w:pPr>
-          </w:p>
-        </w:tc>
-        <w:tc>
-          <w:tcPr>
-            <w:tcW w:w="830" w:type="dxa"/>
-            <w:tcMar>
-              <w:top w:w="100" w:type="dxa"/>
-              <w:left w:w="100" w:type="dxa"/>
-              <w:bottom w:w="100" w:type="dxa"/>
-              <w:right w:w="100" w:type="dxa"/>
-            </w:tcMar>
-          </w:tcPr>
-          <w:p>
-            <w:pPr>
-              <w:widowControl w:val="0"/>
-              <w:spacing w:line="240" w:lineRule="auto"/>
-              <w:rPr>
-                <w:rFonts w:ascii="Titillium Web" w:eastAsia="Titillium Web" w:hAnsi="Titillium Web" w:cs="Titillium Web"/>
-                <w:color w:val="666666"/>
-                <w:sz w:val="18"/>
-                <w:szCs w:val="18"/>
-              </w:rPr>
-            </w:pPr>
-          </w:p>
-        </w:tc>
-        <w:tc>
-          <w:tcPr>
-            <w:tcW w:w="830" w:type="dxa"/>
-            <w:tcMar>
-              <w:top w:w="100" w:type="dxa"/>
-              <w:left w:w="100" w:type="dxa"/>
-              <w:bottom w:w="100" w:type="dxa"/>
-              <w:right w:w="100" w:type="dxa"/>
-            </w:tcMar>
-          </w:tcPr>
-          <w:p>
-            <w:pPr>
-              <w:widowControl w:val="0"/>
-              <w:spacing w:line="240" w:lineRule="auto"/>
-              <w:rPr>
-                <w:rFonts w:ascii="Titillium Web" w:eastAsia="Titillium Web" w:hAnsi="Titillium Web" w:cs="Titillium Web"/>
-                <w:color w:val="666666"/>
-                <w:sz w:val="18"/>
-                <w:szCs w:val="18"/>
-              </w:rPr>
-            </w:pPr>
-          </w:p>
-        </w:tc>
-        <w:tc>
-          <w:tcPr>
-            <w:tcW w:w="862" w:type="dxa"/>
-            <w:tcMar>
-              <w:top w:w="100" w:type="dxa"/>
-              <w:left w:w="100" w:type="dxa"/>
-              <w:bottom w:w="100" w:type="dxa"/>
-              <w:right w:w="100" w:type="dxa"/>
-            </w:tcMar>
-          </w:tcPr>
-          <w:p>
-            <w:pPr>
-              <w:widowControl w:val="0"/>
-              <w:spacing w:line="240" w:lineRule="auto"/>
-              <w:rPr>
-                <w:rFonts w:ascii="Titillium Web" w:eastAsia="Titillium Web" w:hAnsi="Titillium Web" w:cs="Titillium Web"/>
-                <w:color w:val="666666"/>
-                <w:sz w:val="18"/>
-                <w:szCs w:val="18"/>
-              </w:rPr>
-            </w:pPr>
-          </w:p>
-        </w:tc>
-        <w:tc>
-          <w:tcPr>
-            <w:tcW w:w="814" w:type="dxa"/>
-            <w:tcMar>
-              <w:top w:w="100" w:type="dxa"/>
-              <w:left w:w="100" w:type="dxa"/>
-              <w:bottom w:w="100" w:type="dxa"/>
-              <w:right w:w="100" w:type="dxa"/>
-            </w:tcMar>
-          </w:tcPr>
-          <w:p>
-            <w:pPr>
-              <w:widowControl w:val="0"/>
-              <w:spacing w:line="240" w:lineRule="auto"/>
-              <w:rPr>
-                <w:rFonts w:ascii="Titillium Web" w:eastAsia="Titillium Web" w:hAnsi="Titillium Web" w:cs="Titillium Web"/>
-                <w:color w:val="666666"/>
-                <w:sz w:val="18"/>
-                <w:szCs w:val="18"/>
-              </w:rPr>
-            </w:pPr>
-          </w:p>
-        </w:tc>
-        <w:tc>
-          <w:tcPr>
-            <w:tcW w:w="2279" w:type="dxa"/>
-            <w:tcBorders>
-              <w:right w:val="single" w:sz="4" w:space="0" w:color="FFFFFF"/>
-            </w:tcBorders>
-            <w:shd w:val="clear" w:color="auto" w:fill="F3F3F3"/>
-            <w:tcMar>
-              <w:top w:w="100" w:type="dxa"/>
-              <w:left w:w="100" w:type="dxa"/>
-              <w:bottom w:w="100" w:type="dxa"/>
-              <w:right w:w="100" w:type="dxa"/>
-            </w:tcMar>
-          </w:tcPr>
-          <w:p>
-            <w:pPr>
-              <w:widowControl w:val="0"/>
-              <w:pBdr>
-                <w:top w:val="nil"/>
-                <w:left w:val="nil"/>
-                <w:bottom w:val="nil"/>
-                <w:right w:val="nil"/>
-                <w:between w:val="nil"/>
-              </w:pBdr>
-              <w:spacing w:line="240" w:lineRule="auto"/>
-              <w:jc w:val="center"/>
-              <w:rPr>
-                <w:rFonts w:ascii="Titillium Web" w:eastAsia="Titillium Web" w:hAnsi="Titillium Web" w:cs="Titillium Web"/>
-                <w:color w:val="666666"/>
-                <w:sz w:val="18"/>
-                <w:szCs w:val="18"/>
-              </w:rPr>
-            </w:pPr>
-          </w:p>
-        </w:tc>
-        <w:tc>
-          <w:tcPr>
-            <w:tcW w:w="2262" w:type="dxa"/>
-            <w:tcBorders>
-              <w:top w:val="single" w:sz="4" w:space="0" w:color="FFFFFF"/>
-              <w:left w:val="single" w:sz="4" w:space="0" w:color="FFFFFF"/>
-              <w:bottom w:val="single" w:sz="4" w:space="0" w:color="FFFFFF"/>
-              <w:right w:val="single" w:sz="4" w:space="0" w:color="FFFFFF"/>
-            </w:tcBorders>
-            <w:tcMar>
-              <w:top w:w="100" w:type="dxa"/>
-              <w:left w:w="100" w:type="dxa"/>
-              <w:bottom w:w="100" w:type="dxa"/>
-              <w:right w:w="100" w:type="dxa"/>
-            </w:tcMar>
-          </w:tcPr>
-          <w:p>
-            <w:pPr>
-              <w:widowControl w:val="0"/>
-              <w:pBdr>
-                <w:top w:val="nil"/>
-                <w:left w:val="nil"/>
-                <w:bottom w:val="nil"/>
-                <w:right w:val="nil"/>
-                <w:between w:val="nil"/>
-              </w:pBdr>
-              <w:spacing w:line="240" w:lineRule="auto"/>
-              <w:jc w:val="center"/>
-              <w:rPr>
-                <w:rFonts w:ascii="Titillium Web" w:eastAsia="Titillium Web" w:hAnsi="Titillium Web" w:cs="Titillium Web"/>
-                <w:color w:val="666666"/>
-                <w:sz w:val="18"/>
-                <w:szCs w:val="18"/>
-              </w:rPr>
-            </w:pPr>
-          </w:p>
-        </w:tc>
-      </w:tr>
-      <w:tr>
-        <w:trPr>
-          <w:trHeight w:val="489"/>
-        </w:trPr>
-        <w:tc>
-          <w:tcPr>
-            <w:tcW w:w="1514" w:type="dxa"/>
-            <w:shd w:val="clear" w:color="auto" w:fill="auto"/>
-            <w:tcMar>
-              <w:top w:w="100" w:type="dxa"/>
-              <w:left w:w="100" w:type="dxa"/>
-              <w:bottom w:w="100" w:type="dxa"/>
-              <w:right w:w="100" w:type="dxa"/>
-            </w:tcMar>
-          </w:tcPr>
-          <w:p>
-            <w:pPr>
-              <w:widowControl w:val="0"/>
-              <w:pBdr>
-                <w:top w:val="nil"/>
-                <w:left w:val="nil"/>
-                <w:bottom w:val="nil"/>
-                <w:right w:val="nil"/>
-                <w:between w:val="nil"/>
-              </w:pBdr>
-              <w:spacing w:line="240" w:lineRule="auto"/>
-              <w:jc w:val="center"/>
-              <w:rPr>
-                <w:rFonts w:ascii="Titillium Web" w:eastAsia="Titillium Web" w:hAnsi="Titillium Web" w:cs="Titillium Web"/>
-                <w:color w:val="666666"/>
-                <w:sz w:val="18"/>
-                <w:szCs w:val="18"/>
-              </w:rPr>
-            </w:pPr>
-          </w:p>
-          <w:p>
-            <w:pPr>
-              <w:widowControl w:val="0"/>
-              <w:pBdr>
-                <w:top w:val="nil"/>
-                <w:left w:val="nil"/>
-                <w:bottom w:val="nil"/>
-                <w:right w:val="nil"/>
-                <w:between w:val="nil"/>
-              </w:pBdr>
-              <w:spacing w:line="240" w:lineRule="auto"/>
-              <w:jc w:val="center"/>
-              <w:rPr>
-                <w:rFonts w:ascii="Titillium Web" w:eastAsia="Titillium Web" w:hAnsi="Titillium Web" w:cs="Titillium Web"/>
-                <w:color w:val="666666"/>
-                <w:sz w:val="18"/>
-                <w:szCs w:val="18"/>
-              </w:rPr>
-            </w:pPr>
-          </w:p>
-        </w:tc>
-        <w:tc>
-          <w:tcPr>
-            <w:tcW w:w="830" w:type="dxa"/>
-            <w:shd w:val="clear" w:color="auto" w:fill="auto"/>
-            <w:tcMar>
-              <w:top w:w="100" w:type="dxa"/>
-              <w:left w:w="100" w:type="dxa"/>
-              <w:bottom w:w="100" w:type="dxa"/>
-              <w:right w:w="100" w:type="dxa"/>
-            </w:tcMar>
-          </w:tcPr>
-          <w:p>
-            <w:pPr>
-              <w:widowControl w:val="0"/>
-              <w:pBdr>
-                <w:top w:val="nil"/>
-                <w:left w:val="nil"/>
-                <w:bottom w:val="nil"/>
-                <w:right w:val="nil"/>
-                <w:between w:val="nil"/>
-              </w:pBdr>
-              <w:spacing w:line="240" w:lineRule="auto"/>
-              <w:jc w:val="center"/>
-              <w:rPr>
-                <w:rFonts w:ascii="Titillium Web" w:eastAsia="Titillium Web" w:hAnsi="Titillium Web" w:cs="Titillium Web"/>
-                <w:color w:val="666666"/>
-                <w:sz w:val="18"/>
-                <w:szCs w:val="18"/>
-              </w:rPr>
-            </w:pPr>
-          </w:p>
-        </w:tc>
-        <w:tc>
-          <w:tcPr>
-            <w:tcW w:w="830" w:type="dxa"/>
-            <w:tcMar>
-              <w:top w:w="100" w:type="dxa"/>
-              <w:left w:w="100" w:type="dxa"/>
-              <w:bottom w:w="100" w:type="dxa"/>
-              <w:right w:w="100" w:type="dxa"/>
-            </w:tcMar>
-          </w:tcPr>
-          <w:p>
-            <w:pPr>
-              <w:widowControl w:val="0"/>
-              <w:spacing w:line="240" w:lineRule="auto"/>
-              <w:rPr>
-                <w:rFonts w:ascii="Titillium Web" w:eastAsia="Titillium Web" w:hAnsi="Titillium Web" w:cs="Titillium Web"/>
-                <w:color w:val="666666"/>
-                <w:sz w:val="18"/>
-                <w:szCs w:val="18"/>
-              </w:rPr>
-            </w:pPr>
-          </w:p>
-        </w:tc>
-        <w:tc>
-          <w:tcPr>
-            <w:tcW w:w="830" w:type="dxa"/>
-            <w:tcMar>
-              <w:top w:w="100" w:type="dxa"/>
-              <w:left w:w="100" w:type="dxa"/>
-              <w:bottom w:w="100" w:type="dxa"/>
-              <w:right w:w="100" w:type="dxa"/>
-            </w:tcMar>
-          </w:tcPr>
-          <w:p>
-            <w:pPr>
-              <w:widowControl w:val="0"/>
-              <w:spacing w:line="240" w:lineRule="auto"/>
-              <w:rPr>
-                <w:rFonts w:ascii="Titillium Web" w:eastAsia="Titillium Web" w:hAnsi="Titillium Web" w:cs="Titillium Web"/>
-                <w:color w:val="666666"/>
-                <w:sz w:val="18"/>
-                <w:szCs w:val="18"/>
-              </w:rPr>
-            </w:pPr>
-          </w:p>
-        </w:tc>
-        <w:tc>
-          <w:tcPr>
-            <w:tcW w:w="862" w:type="dxa"/>
-            <w:tcMar>
-              <w:top w:w="100" w:type="dxa"/>
-              <w:left w:w="100" w:type="dxa"/>
-              <w:bottom w:w="100" w:type="dxa"/>
-              <w:right w:w="100" w:type="dxa"/>
-            </w:tcMar>
-          </w:tcPr>
-          <w:p>
-            <w:pPr>
-              <w:widowControl w:val="0"/>
-              <w:spacing w:line="240" w:lineRule="auto"/>
-              <w:rPr>
-                <w:rFonts w:ascii="Titillium Web" w:eastAsia="Titillium Web" w:hAnsi="Titillium Web" w:cs="Titillium Web"/>
-                <w:color w:val="666666"/>
-                <w:sz w:val="18"/>
-                <w:szCs w:val="18"/>
-              </w:rPr>
-            </w:pPr>
-          </w:p>
-        </w:tc>
-        <w:tc>
-          <w:tcPr>
-            <w:tcW w:w="814" w:type="dxa"/>
-            <w:tcMar>
-              <w:top w:w="100" w:type="dxa"/>
-              <w:left w:w="100" w:type="dxa"/>
-              <w:bottom w:w="100" w:type="dxa"/>
-              <w:right w:w="100" w:type="dxa"/>
-            </w:tcMar>
-          </w:tcPr>
-          <w:p>
-            <w:pPr>
-              <w:widowControl w:val="0"/>
-              <w:spacing w:line="240" w:lineRule="auto"/>
-              <w:rPr>
-                <w:rFonts w:ascii="Titillium Web" w:eastAsia="Titillium Web" w:hAnsi="Titillium Web" w:cs="Titillium Web"/>
-                <w:color w:val="666666"/>
-                <w:sz w:val="18"/>
-                <w:szCs w:val="18"/>
-              </w:rPr>
-            </w:pPr>
-          </w:p>
-        </w:tc>
-        <w:tc>
-          <w:tcPr>
-            <w:tcW w:w="2279" w:type="dxa"/>
-            <w:tcBorders>
-              <w:right w:val="single" w:sz="4" w:space="0" w:color="FFFFFF"/>
-            </w:tcBorders>
-            <w:shd w:val="clear" w:color="auto" w:fill="F3F3F3"/>
-            <w:tcMar>
-              <w:top w:w="100" w:type="dxa"/>
-              <w:left w:w="100" w:type="dxa"/>
-              <w:bottom w:w="100" w:type="dxa"/>
-              <w:right w:w="100" w:type="dxa"/>
-            </w:tcMar>
-          </w:tcPr>
-          <w:p>
-            <w:pPr>
-              <w:widowControl w:val="0"/>
-              <w:pBdr>
-                <w:top w:val="nil"/>
-                <w:left w:val="nil"/>
-                <w:bottom w:val="nil"/>
-                <w:right w:val="nil"/>
-                <w:between w:val="nil"/>
-              </w:pBdr>
-              <w:spacing w:line="240" w:lineRule="auto"/>
-              <w:jc w:val="center"/>
-              <w:rPr>
-                <w:rFonts w:ascii="Titillium Web" w:eastAsia="Titillium Web" w:hAnsi="Titillium Web" w:cs="Titillium Web"/>
-                <w:color w:val="666666"/>
-                <w:sz w:val="18"/>
-                <w:szCs w:val="18"/>
-              </w:rPr>
-            </w:pPr>
-          </w:p>
-        </w:tc>
-        <w:tc>
-          <w:tcPr>
-            <w:tcW w:w="2262" w:type="dxa"/>
-            <w:tcBorders>
-              <w:top w:val="single" w:sz="4" w:space="0" w:color="FFFFFF"/>
-              <w:left w:val="single" w:sz="4" w:space="0" w:color="FFFFFF"/>
-              <w:bottom w:val="single" w:sz="4" w:space="0" w:color="FFFFFF"/>
-              <w:right w:val="single" w:sz="4" w:space="0" w:color="FFFFFF"/>
-            </w:tcBorders>
-            <w:tcMar>
-              <w:top w:w="100" w:type="dxa"/>
-              <w:left w:w="100" w:type="dxa"/>
-              <w:bottom w:w="100" w:type="dxa"/>
-              <w:right w:w="100" w:type="dxa"/>
-            </w:tcMar>
-          </w:tcPr>
-          <w:p>
-            <w:pPr>
-              <w:widowControl w:val="0"/>
-              <w:pBdr>
-                <w:top w:val="nil"/>
-                <w:left w:val="nil"/>
-                <w:bottom w:val="nil"/>
-                <w:right w:val="nil"/>
-                <w:between w:val="nil"/>
-              </w:pBdr>
-              <w:spacing w:line="240" w:lineRule="auto"/>
-              <w:jc w:val="center"/>
-              <w:rPr>
-                <w:rFonts w:ascii="Titillium Web" w:eastAsia="Titillium Web" w:hAnsi="Titillium Web" w:cs="Titillium Web"/>
-                <w:color w:val="666666"/>
-                <w:sz w:val="18"/>
-                <w:szCs w:val="18"/>
-              </w:rPr>
-            </w:pPr>
-          </w:p>
-        </w:tc>
-      </w:tr>
-      <w:tr>
-        <w:trPr>
-          <w:trHeight w:val="489"/>
-        </w:trPr>
-        <w:tc>
-          <w:tcPr>
-            <w:tcW w:w="1514" w:type="dxa"/>
-            <w:shd w:val="clear" w:color="auto" w:fill="auto"/>
-            <w:tcMar>
-              <w:top w:w="100" w:type="dxa"/>
-              <w:left w:w="100" w:type="dxa"/>
-              <w:bottom w:w="100" w:type="dxa"/>
-              <w:right w:w="100" w:type="dxa"/>
-            </w:tcMar>
-          </w:tcPr>
-          <w:p>
-            <w:pPr>
-              <w:widowControl w:val="0"/>
-              <w:pBdr>
-                <w:top w:val="nil"/>
-                <w:left w:val="nil"/>
-                <w:bottom w:val="nil"/>
-                <w:right w:val="nil"/>
-                <w:between w:val="nil"/>
-              </w:pBdr>
-              <w:spacing w:line="240" w:lineRule="auto"/>
-              <w:jc w:val="center"/>
-              <w:rPr>
-                <w:rFonts w:ascii="Titillium Web" w:eastAsia="Titillium Web" w:hAnsi="Titillium Web" w:cs="Titillium Web"/>
-                <w:color w:val="666666"/>
-                <w:sz w:val="18"/>
-                <w:szCs w:val="18"/>
-              </w:rPr>
-            </w:pPr>
-          </w:p>
-          <w:p>
-            <w:pPr>
-              <w:widowControl w:val="0"/>
-              <w:pBdr>
-                <w:top w:val="nil"/>
-                <w:left w:val="nil"/>
-                <w:bottom w:val="nil"/>
-                <w:right w:val="nil"/>
-                <w:between w:val="nil"/>
-              </w:pBdr>
-              <w:spacing w:line="240" w:lineRule="auto"/>
-              <w:jc w:val="center"/>
-              <w:rPr>
-                <w:rFonts w:ascii="Titillium Web" w:eastAsia="Titillium Web" w:hAnsi="Titillium Web" w:cs="Titillium Web"/>
-                <w:color w:val="666666"/>
-                <w:sz w:val="18"/>
-                <w:szCs w:val="18"/>
-              </w:rPr>
-            </w:pPr>
-          </w:p>
-        </w:tc>
-        <w:tc>
-          <w:tcPr>
-            <w:tcW w:w="830" w:type="dxa"/>
-            <w:shd w:val="clear" w:color="auto" w:fill="auto"/>
-            <w:tcMar>
-              <w:top w:w="100" w:type="dxa"/>
-              <w:left w:w="100" w:type="dxa"/>
-              <w:bottom w:w="100" w:type="dxa"/>
-              <w:right w:w="100" w:type="dxa"/>
-            </w:tcMar>
-          </w:tcPr>
-          <w:p>
-            <w:pPr>
-              <w:widowControl w:val="0"/>
-              <w:pBdr>
-                <w:top w:val="nil"/>
-                <w:left w:val="nil"/>
-                <w:bottom w:val="nil"/>
-                <w:right w:val="nil"/>
-                <w:between w:val="nil"/>
-              </w:pBdr>
-              <w:spacing w:line="240" w:lineRule="auto"/>
-              <w:jc w:val="center"/>
-              <w:rPr>
-                <w:rFonts w:ascii="Titillium Web" w:eastAsia="Titillium Web" w:hAnsi="Titillium Web" w:cs="Titillium Web"/>
-                <w:color w:val="666666"/>
-                <w:sz w:val="18"/>
-                <w:szCs w:val="18"/>
-              </w:rPr>
-            </w:pPr>
-          </w:p>
-        </w:tc>
-        <w:tc>
-          <w:tcPr>
-            <w:tcW w:w="830" w:type="dxa"/>
-            <w:tcMar>
-              <w:top w:w="100" w:type="dxa"/>
-              <w:left w:w="100" w:type="dxa"/>
-              <w:bottom w:w="100" w:type="dxa"/>
-              <w:right w:w="100" w:type="dxa"/>
-            </w:tcMar>
-          </w:tcPr>
-          <w:p>
-            <w:pPr>
-              <w:widowControl w:val="0"/>
-              <w:spacing w:line="240" w:lineRule="auto"/>
-              <w:rPr>
-                <w:rFonts w:ascii="Titillium Web" w:eastAsia="Titillium Web" w:hAnsi="Titillium Web" w:cs="Titillium Web"/>
-                <w:color w:val="666666"/>
-                <w:sz w:val="18"/>
-                <w:szCs w:val="18"/>
-              </w:rPr>
-            </w:pPr>
-          </w:p>
-        </w:tc>
-        <w:tc>
-          <w:tcPr>
-            <w:tcW w:w="830" w:type="dxa"/>
-            <w:tcMar>
-              <w:top w:w="100" w:type="dxa"/>
-              <w:left w:w="100" w:type="dxa"/>
-              <w:bottom w:w="100" w:type="dxa"/>
-              <w:right w:w="100" w:type="dxa"/>
-            </w:tcMar>
-          </w:tcPr>
-          <w:p>
-            <w:pPr>
-              <w:widowControl w:val="0"/>
-              <w:spacing w:line="240" w:lineRule="auto"/>
-              <w:rPr>
-                <w:rFonts w:ascii="Titillium Web" w:eastAsia="Titillium Web" w:hAnsi="Titillium Web" w:cs="Titillium Web"/>
-                <w:color w:val="666666"/>
-                <w:sz w:val="18"/>
-                <w:szCs w:val="18"/>
-              </w:rPr>
-            </w:pPr>
-          </w:p>
-        </w:tc>
-        <w:tc>
-          <w:tcPr>
-            <w:tcW w:w="862" w:type="dxa"/>
-            <w:tcMar>
-              <w:top w:w="100" w:type="dxa"/>
-              <w:left w:w="100" w:type="dxa"/>
-              <w:bottom w:w="100" w:type="dxa"/>
-              <w:right w:w="100" w:type="dxa"/>
-            </w:tcMar>
-          </w:tcPr>
-          <w:p>
-            <w:pPr>
-              <w:widowControl w:val="0"/>
-              <w:spacing w:line="240" w:lineRule="auto"/>
-              <w:rPr>
-                <w:rFonts w:ascii="Titillium Web" w:eastAsia="Titillium Web" w:hAnsi="Titillium Web" w:cs="Titillium Web"/>
-                <w:color w:val="666666"/>
-                <w:sz w:val="18"/>
-                <w:szCs w:val="18"/>
-              </w:rPr>
-            </w:pPr>
-          </w:p>
-        </w:tc>
-        <w:tc>
-          <w:tcPr>
-            <w:tcW w:w="814" w:type="dxa"/>
-            <w:tcMar>
-              <w:top w:w="100" w:type="dxa"/>
-              <w:left w:w="100" w:type="dxa"/>
-              <w:bottom w:w="100" w:type="dxa"/>
-              <w:right w:w="100" w:type="dxa"/>
-            </w:tcMar>
-          </w:tcPr>
-          <w:p>
-            <w:pPr>
-              <w:widowControl w:val="0"/>
-              <w:spacing w:line="240" w:lineRule="auto"/>
-              <w:rPr>
-                <w:rFonts w:ascii="Titillium Web" w:eastAsia="Titillium Web" w:hAnsi="Titillium Web" w:cs="Titillium Web"/>
-                <w:color w:val="666666"/>
-                <w:sz w:val="18"/>
-                <w:szCs w:val="18"/>
-              </w:rPr>
-            </w:pPr>
-          </w:p>
-        </w:tc>
-        <w:tc>
-          <w:tcPr>
-            <w:tcW w:w="2279" w:type="dxa"/>
-            <w:tcBorders>
-              <w:right w:val="single" w:sz="4" w:space="0" w:color="FFFFFF"/>
-            </w:tcBorders>
-            <w:shd w:val="clear" w:color="auto" w:fill="F3F3F3"/>
-            <w:tcMar>
-              <w:top w:w="100" w:type="dxa"/>
-              <w:left w:w="100" w:type="dxa"/>
-              <w:bottom w:w="100" w:type="dxa"/>
-              <w:right w:w="100" w:type="dxa"/>
-            </w:tcMar>
-          </w:tcPr>
-          <w:p>
-            <w:pPr>
-              <w:widowControl w:val="0"/>
-              <w:pBdr>
-                <w:top w:val="nil"/>
-                <w:left w:val="nil"/>
-                <w:bottom w:val="nil"/>
-                <w:right w:val="nil"/>
-                <w:between w:val="nil"/>
-              </w:pBdr>
-              <w:spacing w:line="240" w:lineRule="auto"/>
-              <w:jc w:val="center"/>
-              <w:rPr>
-                <w:rFonts w:ascii="Titillium Web" w:eastAsia="Titillium Web" w:hAnsi="Titillium Web" w:cs="Titillium Web"/>
-                <w:color w:val="666666"/>
-                <w:sz w:val="18"/>
-                <w:szCs w:val="18"/>
-              </w:rPr>
-            </w:pPr>
           </w:p>
         </w:tc>
         <w:tc>

</xml_diff>